<commit_message>
keyed and non keyed results for react
</commit_message>
<xml_diff>
--- a/PunimDiplome_EM.docx
+++ b/PunimDiplome_EM.docx
@@ -11851,10 +11851,9 @@
         <w:rPr>
           <w:noProof/>
         </w:rPr>
-        <w:lastRenderedPageBreak/>
         <w:drawing>
-          <wp:inline distT="0" distB="0" distL="0" distR="0" wp14:anchorId="3B0D8EE5" wp14:editId="23ED5426">
-            <wp:extent cx="5402580" cy="2686050"/>
+          <wp:inline distT="0" distB="0" distL="0" distR="0" wp14:anchorId="3B0D8EE5" wp14:editId="17E2AE04">
+            <wp:extent cx="4560570" cy="2267420"/>
             <wp:effectExtent l="0" t="0" r="0" b="6350"/>
             <wp:docPr id="24" name="Picture 24"/>
             <wp:cNvGraphicFramePr>
@@ -11882,7 +11881,7 @@
                   <pic:spPr>
                     <a:xfrm>
                       <a:off x="0" y="0"/>
-                      <a:ext cx="5402580" cy="2686050"/>
+                      <a:ext cx="4563690" cy="2268971"/>
                     </a:xfrm>
                     <a:prstGeom prst="rect">
                       <a:avLst/>
@@ -11897,6 +11896,7 @@
     </w:p>
     <w:p>
       <w:r>
+        <w:lastRenderedPageBreak/>
         <w:t>Fig 4. Piket ne Github, Stack Overflow dhe Overall te frameworkeve.</w:t>
       </w:r>
     </w:p>
@@ -12080,7 +12080,6 @@
           <w:rFonts w:eastAsia="Calibri"/>
           <w:lang w:val="en-US"/>
         </w:rPr>
-        <w:lastRenderedPageBreak/>
         <w:t xml:space="preserve">React ka </w:t>
       </w:r>
       <w:proofErr w:type="spellStart"/>
@@ -13376,6 +13375,7 @@
           <w:rFonts w:eastAsia="Calibri"/>
           <w:lang w:val="en-US"/>
         </w:rPr>
+        <w:lastRenderedPageBreak/>
         <w:t xml:space="preserve">Kemi </w:t>
       </w:r>
       <w:proofErr w:type="spellStart"/>
@@ -13736,7 +13736,6 @@
           <w:sz w:val="24"/>
           <w:szCs w:val="24"/>
         </w:rPr>
-        <w:lastRenderedPageBreak/>
         <w:t>3.5</w:t>
       </w:r>
       <w:r>
@@ -13937,6 +13936,7 @@
           <w:rFonts w:eastAsia="Calibri"/>
           <w:lang w:val="de-CH"/>
         </w:rPr>
+        <w:lastRenderedPageBreak/>
         <w:t>server-</w:t>
       </w:r>
       <w:proofErr w:type="spellStart"/>
@@ -16368,6 +16368,7 @@
           <w:noProof/>
           <w:lang w:val="en-US"/>
         </w:rPr>
+        <w:lastRenderedPageBreak/>
         <w:drawing>
           <wp:inline distT="0" distB="0" distL="0" distR="0" wp14:anchorId="009ACA7A" wp14:editId="07AC3204">
             <wp:extent cx="3644900" cy="5194300"/>
@@ -16518,37 +16519,963 @@
     </w:p>
     <w:p>
       <w:pPr>
+        <w:rPr>
+          <w:b/>
+          <w:bCs/>
+          <w:lang w:val="en-US"/>
+        </w:rPr>
+      </w:pPr>
+      <w:r>
+        <w:rPr>
+          <w:b/>
+          <w:bCs/>
+          <w:lang w:val="en-US"/>
+        </w:rPr>
+        <w:t>3.5</w:t>
+      </w:r>
+      <w:r>
+        <w:rPr>
+          <w:b/>
+          <w:bCs/>
+        </w:rPr>
+        <w:t>.2 Script</w:t>
+      </w:r>
+      <w:r>
+        <w:rPr>
+          <w:b/>
+          <w:bCs/>
+          <w:lang w:val="en-US"/>
+        </w:rPr>
+        <w:t>a</w:t>
+      </w:r>
+      <w:r>
+        <w:rPr>
+          <w:b/>
+          <w:bCs/>
+        </w:rPr>
+        <w:t xml:space="preserve"> </w:t>
+      </w:r>
+      <w:proofErr w:type="spellStart"/>
+      <w:r>
+        <w:rPr>
+          <w:b/>
+          <w:bCs/>
+          <w:lang w:val="en-US"/>
+        </w:rPr>
+        <w:t>dhe</w:t>
+      </w:r>
+      <w:proofErr w:type="spellEnd"/>
+      <w:r>
+        <w:rPr>
+          <w:b/>
+          <w:bCs/>
+        </w:rPr>
+        <w:t xml:space="preserve"> render</w:t>
+      </w:r>
+      <w:r>
+        <w:rPr>
+          <w:b/>
+          <w:bCs/>
+          <w:lang w:val="en-US"/>
+        </w:rPr>
+        <w:t>et</w:t>
+      </w:r>
+    </w:p>
+    <w:p>
+      <w:pPr>
         <w:spacing w:line="360" w:lineRule="auto"/>
         <w:jc w:val="both"/>
       </w:pPr>
     </w:p>
-    <w:p/>
     <w:p>
       <w:pPr>
         <w:spacing w:line="360" w:lineRule="auto"/>
         <w:jc w:val="both"/>
-        <w:rPr>
-          <w:rFonts w:eastAsia="Calibri"/>
-        </w:rPr>
-      </w:pPr>
+      </w:pPr>
+      <w:r>
+        <w:t>React ka një mënyrë unike për krijimin e DOM</w:t>
+      </w:r>
+      <w:r>
+        <w:t xml:space="preserve"> (Document obje</w:t>
+      </w:r>
+      <w:r>
+        <w:rPr>
+          <w:lang w:val="en-US"/>
+        </w:rPr>
+        <w:t>c</w:t>
+      </w:r>
+      <w:r>
+        <w:t>t model)</w:t>
+      </w:r>
+      <w:r>
+        <w:t xml:space="preserve">, </w:t>
+      </w:r>
+      <w:r>
+        <w:t xml:space="preserve">e kemi permendur </w:t>
+      </w:r>
+      <w:r>
+        <w:t xml:space="preserve">të </w:t>
+      </w:r>
+      <w:r>
+        <w:t>ashtu</w:t>
+      </w:r>
+      <w:r>
+        <w:t>quajtur</w:t>
+      </w:r>
+      <w:r>
+        <w:t>in</w:t>
+      </w:r>
+      <w:r>
+        <w:t xml:space="preserve"> DOM virtual. Ta themi</w:t>
+      </w:r>
+      <w:r>
+        <w:t xml:space="preserve"> më</w:t>
+      </w:r>
+      <w:r>
+        <w:t xml:space="preserve"> thjesht, DOM</w:t>
+      </w:r>
+      <w:r>
+        <w:t>-i</w:t>
+      </w:r>
+      <w:r>
+        <w:t xml:space="preserve"> virtual është versioni i vetë React</w:t>
+      </w:r>
+      <w:r>
+        <w:t>it</w:t>
+      </w:r>
+      <w:r>
+        <w:t xml:space="preserve"> </w:t>
+      </w:r>
+      <w:r>
+        <w:t>,</w:t>
+      </w:r>
+      <w:r>
+        <w:t>i</w:t>
+      </w:r>
+      <w:r>
+        <w:t xml:space="preserve"> </w:t>
+      </w:r>
+      <w:r>
+        <w:t>cila mund të aksesohet dhe modifikohet shumë më shpejt se a</w:t>
+      </w:r>
+      <w:r>
+        <w:t>i</w:t>
+      </w:r>
+      <w:r>
+        <w:t xml:space="preserve"> </w:t>
+      </w:r>
+      <w:r>
+        <w:t>i</w:t>
+      </w:r>
+      <w:r>
+        <w:t xml:space="preserve"> zakonshm</w:t>
+      </w:r>
+      <w:r>
+        <w:t>i</w:t>
+      </w:r>
+      <w:r>
+        <w:t xml:space="preserve"> në </w:t>
+      </w:r>
+      <w:r>
+        <w:t>memorjen</w:t>
+      </w:r>
+      <w:r>
+        <w:t xml:space="preserve"> e shfletuesit të klientit. Kjo </w:t>
+      </w:r>
+      <w:r>
+        <w:t xml:space="preserve">natyrisht </w:t>
+      </w:r>
+      <w:r>
+        <w:t>na jep</w:t>
+      </w:r>
+      <w:r>
+        <w:t xml:space="preserve"> shumë </w:t>
+      </w:r>
+      <w:r>
+        <w:t xml:space="preserve">benefite </w:t>
+      </w:r>
+      <w:r>
+        <w:t xml:space="preserve">në </w:t>
+      </w:r>
+      <w:r>
+        <w:t>fushen e</w:t>
+      </w:r>
+      <w:r>
+        <w:t xml:space="preserve"> performancës </w:t>
+      </w:r>
+      <w:r>
+        <w:t xml:space="preserve">se </w:t>
+      </w:r>
+      <w:r>
+        <w:t>s</w:t>
+      </w:r>
+      <w:r>
+        <w:t>kriptes.</w:t>
+      </w:r>
     </w:p>
     <w:p>
       <w:pPr>
         <w:spacing w:line="360" w:lineRule="auto"/>
         <w:jc w:val="both"/>
-      </w:pPr>
-      <w:r>
-        <w:rPr>
-          <w:rFonts w:eastAsia="Calibri"/>
+        <w:rPr>
+          <w:lang w:val="en-US"/>
+        </w:rPr>
+      </w:pPr>
+      <w:r>
+        <w:t>Në praktikë, DOM virtual punon në mënyrë që React të mbajë dy raste të të njëjtit element, një për DOM të vërtetë dhe një për atë virtual. Të gjitha ndryshimet që janë të nevojshme për t’u bërë, së pari bëhen në versionin virtual. Kur përmbajtja e elementit nuk ndryshohet më dhe dihet pra ndryshimi i përmbajtjes fillestare dhe asaj të fundit, kryhet operacioni i fundit: futja e tij në DOM të vërtetë. Avantazhi i DOM virtual është performanca e tij shumë më e shpejtë</w:t>
+      </w:r>
+      <w:r>
+        <w:rPr>
+          <w:lang w:val="en-US"/>
+        </w:rPr>
+        <w:t>.</w:t>
+      </w:r>
+    </w:p>
+    <w:p>
+      <w:pPr>
+        <w:spacing w:line="360" w:lineRule="auto"/>
+        <w:jc w:val="both"/>
+        <w:rPr>
+          <w:lang w:val="en-US"/>
+        </w:rPr>
+      </w:pPr>
+    </w:p>
+    <w:p>
+      <w:pPr>
+        <w:spacing w:line="360" w:lineRule="auto"/>
+        <w:jc w:val="both"/>
+        <w:rPr>
+          <w:lang w:val="en-US"/>
+        </w:rPr>
+      </w:pPr>
+      <w:proofErr w:type="spellStart"/>
+      <w:r>
+        <w:rPr>
+          <w:lang w:val="en-US"/>
+        </w:rPr>
+        <w:t>Në</w:t>
+      </w:r>
+      <w:proofErr w:type="spellEnd"/>
+      <w:r>
+        <w:rPr>
+          <w:lang w:val="en-US"/>
+        </w:rPr>
+        <w:t xml:space="preserve"> </w:t>
+      </w:r>
+      <w:proofErr w:type="spellStart"/>
+      <w:r>
+        <w:rPr>
+          <w:lang w:val="en-US"/>
+        </w:rPr>
+        <w:t>figuren</w:t>
+      </w:r>
+      <w:proofErr w:type="spellEnd"/>
+      <w:r>
+        <w:rPr>
+          <w:lang w:val="en-US"/>
+        </w:rPr>
+        <w:t xml:space="preserve"> </w:t>
+      </w:r>
+      <w:r>
+        <w:rPr>
+          <w:lang w:val="en-US"/>
+        </w:rPr>
+        <w:t xml:space="preserve">me </w:t>
+      </w:r>
+      <w:proofErr w:type="spellStart"/>
+      <w:r>
+        <w:rPr>
+          <w:lang w:val="en-US"/>
+        </w:rPr>
+        <w:t>poshte</w:t>
+      </w:r>
+      <w:proofErr w:type="spellEnd"/>
+      <w:r>
+        <w:rPr>
+          <w:lang w:val="en-US"/>
+        </w:rPr>
+        <w:t xml:space="preserve"> </w:t>
+      </w:r>
+      <w:proofErr w:type="spellStart"/>
+      <w:r>
+        <w:rPr>
+          <w:lang w:val="en-US"/>
+        </w:rPr>
+        <w:t>gjeni</w:t>
+      </w:r>
+      <w:proofErr w:type="spellEnd"/>
+      <w:r>
+        <w:rPr>
+          <w:lang w:val="en-US"/>
+        </w:rPr>
+        <w:t xml:space="preserve"> </w:t>
+      </w:r>
+      <w:proofErr w:type="spellStart"/>
+      <w:r>
+        <w:rPr>
+          <w:lang w:val="en-US"/>
+        </w:rPr>
+        <w:t>g</w:t>
+      </w:r>
+      <w:r>
+        <w:rPr>
+          <w:lang w:val="en-US"/>
+        </w:rPr>
+        <w:t>rafiku</w:t>
+      </w:r>
+      <w:proofErr w:type="spellEnd"/>
+      <w:r>
+        <w:rPr>
+          <w:lang w:val="en-US"/>
+        </w:rPr>
+        <w:t xml:space="preserve"> </w:t>
+      </w:r>
+      <w:proofErr w:type="spellStart"/>
+      <w:r>
+        <w:rPr>
+          <w:lang w:val="en-US"/>
+        </w:rPr>
+        <w:t>qe</w:t>
+      </w:r>
+      <w:proofErr w:type="spellEnd"/>
+      <w:r>
+        <w:rPr>
+          <w:lang w:val="en-US"/>
+        </w:rPr>
+        <w:t xml:space="preserve"> </w:t>
+      </w:r>
+      <w:proofErr w:type="spellStart"/>
+      <w:r>
+        <w:rPr>
+          <w:lang w:val="en-US"/>
+        </w:rPr>
+        <w:t>përfshin</w:t>
+      </w:r>
+      <w:proofErr w:type="spellEnd"/>
+      <w:r>
+        <w:rPr>
+          <w:lang w:val="en-US"/>
+        </w:rPr>
+        <w:t xml:space="preserve"> </w:t>
+      </w:r>
+      <w:proofErr w:type="spellStart"/>
+      <w:r>
+        <w:rPr>
+          <w:lang w:val="en-US"/>
+        </w:rPr>
+        <w:t>kohëzgjatjen</w:t>
+      </w:r>
+      <w:proofErr w:type="spellEnd"/>
+      <w:r>
+        <w:rPr>
+          <w:lang w:val="en-US"/>
+        </w:rPr>
+        <w:t xml:space="preserve"> e </w:t>
+      </w:r>
+      <w:proofErr w:type="spellStart"/>
+      <w:r>
+        <w:rPr>
+          <w:lang w:val="en-US"/>
+        </w:rPr>
+        <w:t>matur</w:t>
+      </w:r>
+      <w:proofErr w:type="spellEnd"/>
+      <w:r>
+        <w:rPr>
+          <w:lang w:val="en-US"/>
+        </w:rPr>
+        <w:t xml:space="preserve"> </w:t>
+      </w:r>
+      <w:proofErr w:type="spellStart"/>
+      <w:r>
+        <w:rPr>
+          <w:lang w:val="en-US"/>
+        </w:rPr>
+        <w:t>të</w:t>
+      </w:r>
+      <w:proofErr w:type="spellEnd"/>
+      <w:r>
+        <w:rPr>
+          <w:lang w:val="en-US"/>
+        </w:rPr>
+        <w:t xml:space="preserve"> </w:t>
+      </w:r>
+      <w:proofErr w:type="spellStart"/>
+      <w:r>
+        <w:rPr>
+          <w:lang w:val="en-US"/>
+        </w:rPr>
+        <w:t>detyrave</w:t>
+      </w:r>
+      <w:proofErr w:type="spellEnd"/>
+      <w:r>
+        <w:rPr>
+          <w:lang w:val="en-US"/>
+        </w:rPr>
+        <w:t xml:space="preserve"> </w:t>
+      </w:r>
+      <w:proofErr w:type="spellStart"/>
+      <w:r>
+        <w:rPr>
+          <w:lang w:val="en-US"/>
+        </w:rPr>
+        <w:t>të</w:t>
+      </w:r>
+      <w:proofErr w:type="spellEnd"/>
+      <w:r>
+        <w:rPr>
+          <w:lang w:val="en-US"/>
+        </w:rPr>
+        <w:t xml:space="preserve"> </w:t>
+      </w:r>
+      <w:proofErr w:type="spellStart"/>
+      <w:r>
+        <w:rPr>
+          <w:lang w:val="en-US"/>
+        </w:rPr>
+        <w:t>ndryshme</w:t>
+      </w:r>
+      <w:proofErr w:type="spellEnd"/>
+      <w:r>
+        <w:rPr>
+          <w:lang w:val="en-US"/>
+        </w:rPr>
+        <w:t xml:space="preserve"> </w:t>
+      </w:r>
+      <w:proofErr w:type="spellStart"/>
+      <w:r>
+        <w:rPr>
+          <w:lang w:val="en-US"/>
+        </w:rPr>
+        <w:t>që</w:t>
+      </w:r>
+      <w:proofErr w:type="spellEnd"/>
+      <w:r>
+        <w:rPr>
+          <w:lang w:val="en-US"/>
+        </w:rPr>
+        <w:t xml:space="preserve"> </w:t>
+      </w:r>
+      <w:proofErr w:type="spellStart"/>
+      <w:r>
+        <w:rPr>
+          <w:lang w:val="en-US"/>
+        </w:rPr>
+        <w:t>lidhen</w:t>
+      </w:r>
+      <w:proofErr w:type="spellEnd"/>
+      <w:r>
+        <w:rPr>
+          <w:lang w:val="en-US"/>
+        </w:rPr>
+        <w:t xml:space="preserve"> me </w:t>
+      </w:r>
+      <w:proofErr w:type="spellStart"/>
+      <w:r>
+        <w:rPr>
+          <w:lang w:val="en-US"/>
+        </w:rPr>
+        <w:t>manipulimin</w:t>
+      </w:r>
+      <w:proofErr w:type="spellEnd"/>
+      <w:r>
+        <w:rPr>
+          <w:lang w:val="en-US"/>
+        </w:rPr>
+        <w:t xml:space="preserve"> e DOM, </w:t>
+      </w:r>
+      <w:proofErr w:type="spellStart"/>
+      <w:r>
+        <w:rPr>
+          <w:lang w:val="en-US"/>
+        </w:rPr>
+        <w:t>për</w:t>
+      </w:r>
+      <w:proofErr w:type="spellEnd"/>
+      <w:r>
+        <w:rPr>
+          <w:lang w:val="en-US"/>
+        </w:rPr>
+        <w:t xml:space="preserve"> React </w:t>
+      </w:r>
+      <w:proofErr w:type="spellStart"/>
+      <w:r>
+        <w:rPr>
+          <w:lang w:val="en-US"/>
+        </w:rPr>
+        <w:t>dhe</w:t>
+      </w:r>
+      <w:proofErr w:type="spellEnd"/>
+      <w:r>
+        <w:rPr>
+          <w:lang w:val="en-US"/>
+        </w:rPr>
+        <w:t xml:space="preserve"> Vue. </w:t>
+      </w:r>
+      <w:proofErr w:type="spellStart"/>
+      <w:r>
+        <w:rPr>
+          <w:lang w:val="en-US"/>
+        </w:rPr>
+        <w:t>Numrat</w:t>
+      </w:r>
+      <w:proofErr w:type="spellEnd"/>
+      <w:r>
+        <w:rPr>
+          <w:lang w:val="en-US"/>
+        </w:rPr>
+        <w:t xml:space="preserve"> e </w:t>
+      </w:r>
+      <w:proofErr w:type="spellStart"/>
+      <w:r>
+        <w:rPr>
+          <w:lang w:val="en-US"/>
+        </w:rPr>
+        <w:t>paraqitur</w:t>
+      </w:r>
+      <w:proofErr w:type="spellEnd"/>
+      <w:r>
+        <w:rPr>
+          <w:lang w:val="en-US"/>
+        </w:rPr>
+        <w:t xml:space="preserve"> </w:t>
+      </w:r>
+      <w:proofErr w:type="spellStart"/>
+      <w:r>
+        <w:rPr>
+          <w:lang w:val="en-US"/>
+        </w:rPr>
+        <w:t>janë</w:t>
+      </w:r>
+      <w:proofErr w:type="spellEnd"/>
+      <w:r>
+        <w:rPr>
+          <w:lang w:val="en-US"/>
+        </w:rPr>
+        <w:t xml:space="preserve"> </w:t>
+      </w:r>
+      <w:proofErr w:type="spellStart"/>
+      <w:r>
+        <w:rPr>
+          <w:lang w:val="en-US"/>
+        </w:rPr>
+        <w:t>kohëzgjatja</w:t>
+      </w:r>
+      <w:proofErr w:type="spellEnd"/>
+      <w:r>
+        <w:rPr>
+          <w:lang w:val="en-US"/>
+        </w:rPr>
+        <w:t xml:space="preserve"> </w:t>
+      </w:r>
+      <w:proofErr w:type="spellStart"/>
+      <w:r>
+        <w:rPr>
+          <w:lang w:val="en-US"/>
+        </w:rPr>
+        <w:t>në</w:t>
+      </w:r>
+      <w:proofErr w:type="spellEnd"/>
+      <w:r>
+        <w:rPr>
+          <w:lang w:val="en-US"/>
+        </w:rPr>
+        <w:t xml:space="preserve"> </w:t>
+      </w:r>
+      <w:proofErr w:type="spellStart"/>
+      <w:r>
+        <w:rPr>
+          <w:lang w:val="en-US"/>
+        </w:rPr>
+        <w:t>milisekonda</w:t>
+      </w:r>
+      <w:proofErr w:type="spellEnd"/>
+      <w:r>
+        <w:rPr>
+          <w:lang w:val="en-US"/>
+        </w:rPr>
+        <w:t xml:space="preserve">. </w:t>
+      </w:r>
+      <w:proofErr w:type="spellStart"/>
+      <w:r>
+        <w:rPr>
+          <w:lang w:val="en-US"/>
+        </w:rPr>
+        <w:t>Një</w:t>
+      </w:r>
+      <w:proofErr w:type="spellEnd"/>
+      <w:r>
+        <w:rPr>
+          <w:lang w:val="en-US"/>
+        </w:rPr>
+        <w:t xml:space="preserve"> </w:t>
+      </w:r>
+      <w:proofErr w:type="spellStart"/>
+      <w:r>
+        <w:rPr>
+          <w:lang w:val="en-US"/>
+        </w:rPr>
+        <w:t>vlerë</w:t>
+      </w:r>
+      <w:proofErr w:type="spellEnd"/>
+      <w:r>
+        <w:rPr>
+          <w:lang w:val="en-US"/>
+        </w:rPr>
+        <w:t xml:space="preserve"> </w:t>
+      </w:r>
+      <w:proofErr w:type="spellStart"/>
+      <w:r>
+        <w:rPr>
+          <w:lang w:val="en-US"/>
+        </w:rPr>
+        <w:t>mesatare</w:t>
+      </w:r>
+      <w:proofErr w:type="spellEnd"/>
+      <w:r>
+        <w:rPr>
+          <w:lang w:val="en-US"/>
+        </w:rPr>
+        <w:t xml:space="preserve"> </w:t>
+      </w:r>
+      <w:proofErr w:type="spellStart"/>
+      <w:r>
+        <w:rPr>
+          <w:lang w:val="en-US"/>
+        </w:rPr>
+        <w:t>gjeometrike</w:t>
+      </w:r>
+      <w:proofErr w:type="spellEnd"/>
+      <w:r>
+        <w:rPr>
+          <w:lang w:val="en-US"/>
+        </w:rPr>
+        <w:t xml:space="preserve"> </w:t>
+      </w:r>
+      <w:proofErr w:type="spellStart"/>
+      <w:r>
+        <w:rPr>
+          <w:lang w:val="en-US"/>
+        </w:rPr>
+        <w:t>është</w:t>
+      </w:r>
+      <w:proofErr w:type="spellEnd"/>
+      <w:r>
+        <w:rPr>
+          <w:lang w:val="en-US"/>
+        </w:rPr>
+        <w:t xml:space="preserve"> e </w:t>
+      </w:r>
+      <w:proofErr w:type="spellStart"/>
+      <w:r>
+        <w:rPr>
+          <w:lang w:val="en-US"/>
+        </w:rPr>
+        <w:t>dukshme</w:t>
+      </w:r>
+      <w:proofErr w:type="spellEnd"/>
+      <w:r>
+        <w:rPr>
+          <w:lang w:val="en-US"/>
+        </w:rPr>
+        <w:t xml:space="preserve"> </w:t>
+      </w:r>
+      <w:proofErr w:type="spellStart"/>
+      <w:r>
+        <w:rPr>
+          <w:lang w:val="en-US"/>
+        </w:rPr>
+        <w:t>në</w:t>
+      </w:r>
+      <w:proofErr w:type="spellEnd"/>
+      <w:r>
+        <w:rPr>
+          <w:lang w:val="en-US"/>
+        </w:rPr>
+        <w:t xml:space="preserve"> </w:t>
+      </w:r>
+      <w:proofErr w:type="spellStart"/>
+      <w:r>
+        <w:rPr>
+          <w:lang w:val="en-US"/>
+        </w:rPr>
+        <w:t>rreshtin</w:t>
+      </w:r>
+      <w:proofErr w:type="spellEnd"/>
+      <w:r>
+        <w:rPr>
+          <w:lang w:val="en-US"/>
+        </w:rPr>
+        <w:t xml:space="preserve"> e </w:t>
+      </w:r>
+      <w:proofErr w:type="spellStart"/>
+      <w:r>
+        <w:rPr>
+          <w:lang w:val="en-US"/>
+        </w:rPr>
+        <w:t>fundit</w:t>
+      </w:r>
+      <w:proofErr w:type="spellEnd"/>
+      <w:r>
+        <w:rPr>
+          <w:lang w:val="en-US"/>
+        </w:rPr>
+        <w:t xml:space="preserve">. </w:t>
+      </w:r>
+      <w:proofErr w:type="spellStart"/>
+      <w:r>
+        <w:rPr>
+          <w:lang w:val="en-US"/>
+        </w:rPr>
+        <w:t>Ngjyra</w:t>
+      </w:r>
+      <w:proofErr w:type="spellEnd"/>
+      <w:r>
+        <w:rPr>
+          <w:lang w:val="en-US"/>
+        </w:rPr>
+        <w:t xml:space="preserve"> e </w:t>
+      </w:r>
+      <w:proofErr w:type="spellStart"/>
+      <w:r>
+        <w:rPr>
+          <w:lang w:val="en-US"/>
+        </w:rPr>
+        <w:t>gjelbert</w:t>
+      </w:r>
+      <w:proofErr w:type="spellEnd"/>
+      <w:r>
+        <w:rPr>
+          <w:lang w:val="en-US"/>
+        </w:rPr>
+        <w:t xml:space="preserve"> e </w:t>
+      </w:r>
+      <w:proofErr w:type="spellStart"/>
+      <w:r>
+        <w:rPr>
+          <w:lang w:val="en-US"/>
+        </w:rPr>
+        <w:t>errët</w:t>
+      </w:r>
+      <w:proofErr w:type="spellEnd"/>
+      <w:r>
+        <w:rPr>
+          <w:lang w:val="en-US"/>
+        </w:rPr>
+        <w:t xml:space="preserve"> do </w:t>
+      </w:r>
+      <w:proofErr w:type="spellStart"/>
+      <w:r>
+        <w:rPr>
+          <w:lang w:val="en-US"/>
+        </w:rPr>
+        <w:t>të</w:t>
+      </w:r>
+      <w:proofErr w:type="spellEnd"/>
+      <w:r>
+        <w:rPr>
+          <w:lang w:val="en-US"/>
+        </w:rPr>
+        <w:t xml:space="preserve"> </w:t>
+      </w:r>
+      <w:proofErr w:type="spellStart"/>
+      <w:r>
+        <w:rPr>
+          <w:lang w:val="en-US"/>
+        </w:rPr>
+        <w:t>thotë</w:t>
+      </w:r>
+      <w:proofErr w:type="spellEnd"/>
+      <w:r>
+        <w:rPr>
+          <w:lang w:val="en-US"/>
+        </w:rPr>
+        <w:t xml:space="preserve"> </w:t>
+      </w:r>
+      <w:proofErr w:type="spellStart"/>
+      <w:r>
+        <w:rPr>
+          <w:lang w:val="en-US"/>
+        </w:rPr>
+        <w:t>përpunim</w:t>
+      </w:r>
+      <w:proofErr w:type="spellEnd"/>
+      <w:r>
+        <w:rPr>
+          <w:lang w:val="en-US"/>
+        </w:rPr>
+        <w:t xml:space="preserve"> </w:t>
+      </w:r>
+      <w:proofErr w:type="spellStart"/>
+      <w:r>
+        <w:rPr>
+          <w:lang w:val="en-US"/>
+        </w:rPr>
+        <w:t>më</w:t>
+      </w:r>
+      <w:proofErr w:type="spellEnd"/>
+      <w:r>
+        <w:rPr>
+          <w:lang w:val="en-US"/>
+        </w:rPr>
+        <w:t xml:space="preserve"> </w:t>
+      </w:r>
+      <w:proofErr w:type="spellStart"/>
+      <w:r>
+        <w:rPr>
+          <w:lang w:val="en-US"/>
+        </w:rPr>
+        <w:t>i</w:t>
+      </w:r>
+      <w:proofErr w:type="spellEnd"/>
+      <w:r>
+        <w:rPr>
+          <w:lang w:val="en-US"/>
+        </w:rPr>
+        <w:t xml:space="preserve"> </w:t>
+      </w:r>
+      <w:proofErr w:type="spellStart"/>
+      <w:r>
+        <w:rPr>
+          <w:lang w:val="en-US"/>
+        </w:rPr>
+        <w:t>shpejtë</w:t>
+      </w:r>
+      <w:proofErr w:type="spellEnd"/>
+      <w:r>
+        <w:rPr>
+          <w:lang w:val="en-US"/>
+        </w:rPr>
+        <w:t>.</w:t>
+      </w:r>
+    </w:p>
+    <w:p>
+      <w:pPr>
+        <w:spacing w:line="360" w:lineRule="auto"/>
+        <w:jc w:val="both"/>
+      </w:pPr>
+      <w:r>
+        <w:t>Në React, kur gjendja e një</w:t>
+      </w:r>
+      <w:r>
+        <w:rPr>
+          <w:lang w:val="en-US"/>
+        </w:rPr>
+        <w:t xml:space="preserve"> </w:t>
+      </w:r>
+      <w:proofErr w:type="spellStart"/>
+      <w:r>
+        <w:rPr>
+          <w:lang w:val="en-US"/>
+        </w:rPr>
+        <w:t>komponenti</w:t>
+      </w:r>
+      <w:proofErr w:type="spellEnd"/>
+      <w:r>
+        <w:t xml:space="preserve"> ndryshon, ajo shkakton ri-pasqyrimin e të gjithë nën-pemës së </w:t>
+      </w:r>
+      <w:proofErr w:type="spellStart"/>
+      <w:r>
+        <w:rPr>
+          <w:lang w:val="en-US"/>
+        </w:rPr>
+        <w:t>komponenti</w:t>
+      </w:r>
+      <w:proofErr w:type="spellEnd"/>
+      <w:r>
+        <w:t xml:space="preserve">t, duke filluar nga </w:t>
+      </w:r>
+      <w:proofErr w:type="spellStart"/>
+      <w:r>
+        <w:rPr>
+          <w:lang w:val="en-US"/>
+        </w:rPr>
+        <w:t>komponenti</w:t>
+      </w:r>
+      <w:proofErr w:type="spellEnd"/>
+      <w:r>
+        <w:t xml:space="preserve"> rrënjë. Për të shmangur riprodhimet e panevojshme </w:t>
+      </w:r>
+      <w:r>
+        <w:t>t</w:t>
+      </w:r>
+      <w:r>
+        <w:t xml:space="preserve">e komponenteve femijë, duhet të përdorni </w:t>
+      </w:r>
+      <w:r>
+        <w:rPr>
+          <w:i/>
+          <w:iCs/>
+        </w:rPr>
+        <w:t>PureComponent</w:t>
+      </w:r>
+      <w:r>
+        <w:t xml:space="preserve"> ose të implementoni </w:t>
+      </w:r>
+      <w:r>
+        <w:rPr>
+          <w:i/>
+          <w:iCs/>
+        </w:rPr>
+        <w:t>shouldComponentUpdate</w:t>
+      </w:r>
+      <w:r>
+        <w:t xml:space="preserve"> sa herë që mundeni. Ju gjithashtu mund të duhet të përdorni struktura të pandryshueshme të të dhënave për t'i bërë ndryshimet e gjendjes tuaj më të optimizuara. Sidoqoftë, në raste të caktuara mund të mos jemi në gjendje të mbështetemi në optimizime të tilla sepse </w:t>
+      </w:r>
+      <w:r>
+        <w:rPr>
+          <w:i/>
+          <w:iCs/>
+        </w:rPr>
+        <w:t>PureComponent</w:t>
+      </w:r>
+      <w:r>
+        <w:t xml:space="preserve"> / </w:t>
+      </w:r>
+      <w:r>
+        <w:rPr>
+          <w:i/>
+          <w:iCs/>
+        </w:rPr>
+        <w:t>shouldComponentUpdate</w:t>
+      </w:r>
+      <w:r>
+        <w:t xml:space="preserve"> supozon se </w:t>
+      </w:r>
+      <w:r>
+        <w:t>të</w:t>
+      </w:r>
+      <w:r>
+        <w:t xml:space="preserve"> gjithë rezultatet për renderimin e  nën-pemës përcaktohe</w:t>
+      </w:r>
+      <w:r>
+        <w:t>n</w:t>
+      </w:r>
+      <w:r>
+        <w:t xml:space="preserve"> nga rekuizitat e komponentës aktual. Nëse nuk është kështu, atëherë optimizime të tilla mund të çojnë në gjendje jo konsistente të DOM.</w:t>
+      </w:r>
+    </w:p>
+    <w:p>
+      <w:pPr>
+        <w:spacing w:line="360" w:lineRule="auto"/>
+        <w:jc w:val="both"/>
+      </w:pPr>
+    </w:p>
+    <w:p>
+      <w:pPr>
+        <w:spacing w:line="360" w:lineRule="auto"/>
+        <w:jc w:val="both"/>
+      </w:pPr>
+      <w:r>
+        <w:rPr>
           <w:noProof/>
-          <w:lang w:val="en-US"/>
         </w:rPr>
         <w:lastRenderedPageBreak/>
         <w:drawing>
-          <wp:inline distT="0" distB="0" distL="0" distR="0" wp14:anchorId="49691ECD" wp14:editId="60CF8473">
-            <wp:extent cx="3256280" cy="8534400"/>
+          <wp:inline distT="0" distB="0" distL="0" distR="0" wp14:anchorId="164CA8AF" wp14:editId="32EED601">
+            <wp:extent cx="3479800" cy="5524500"/>
             <wp:effectExtent l="0" t="0" r="0" b="0"/>
-            <wp:docPr id="36" name="Picture 36"/>
+            <wp:docPr id="38" name="Picture 38"/>
             <wp:cNvGraphicFramePr>
               <a:graphicFrameLocks xmlns:a="http://schemas.openxmlformats.org/drawingml/2006/main" noChangeAspect="1"/>
             </wp:cNvGraphicFramePr>
@@ -16556,7 +17483,7 @@
               <a:graphicData uri="http://schemas.openxmlformats.org/drawingml/2006/picture">
                 <pic:pic xmlns:pic="http://schemas.openxmlformats.org/drawingml/2006/picture">
                   <pic:nvPicPr>
-                    <pic:cNvPr id="36" name="Picture 36"/>
+                    <pic:cNvPr id="38" name="Picture 38"/>
                     <pic:cNvPicPr/>
                   </pic:nvPicPr>
                   <pic:blipFill>
@@ -16574,7 +17501,7 @@
                   <pic:spPr>
                     <a:xfrm>
                       <a:off x="0" y="0"/>
-                      <a:ext cx="3256280" cy="8534400"/>
+                      <a:ext cx="3479800" cy="5524500"/>
                     </a:xfrm>
                     <a:prstGeom prst="rect">
                       <a:avLst/>
@@ -16586,6 +17513,344 @@
           </wp:inline>
         </w:drawing>
       </w:r>
+    </w:p>
+    <w:p>
+      <w:pPr>
+        <w:spacing w:line="360" w:lineRule="auto"/>
+        <w:jc w:val="both"/>
+      </w:pPr>
+    </w:p>
+    <w:p>
+      <w:pPr>
+        <w:pStyle w:val="Heading3"/>
+        <w:shd w:val="clear" w:color="auto" w:fill="FFFFFF"/>
+        <w:spacing w:before="300" w:after="150"/>
+        <w:rPr>
+          <w:rFonts w:ascii="Helvetica Neue" w:hAnsi="Helvetica Neue"/>
+          <w:b w:val="0"/>
+          <w:bCs/>
+          <w:color w:val="000000" w:themeColor="text1"/>
+          <w:lang w:val="en-US"/>
+        </w:rPr>
+      </w:pPr>
+      <w:r>
+        <w:rPr>
+          <w:b w:val="0"/>
+          <w:bCs/>
+          <w:color w:val="000000" w:themeColor="text1"/>
+          <w:lang w:val="en-US"/>
+        </w:rPr>
+        <w:t xml:space="preserve">Fig </w:t>
+      </w:r>
+      <w:r>
+        <w:rPr>
+          <w:b w:val="0"/>
+          <w:bCs/>
+          <w:color w:val="000000" w:themeColor="text1"/>
+          <w:lang w:val="en-US"/>
+        </w:rPr>
+        <w:t>12</w:t>
+      </w:r>
+      <w:r>
+        <w:rPr>
+          <w:color w:val="000000" w:themeColor="text1"/>
+          <w:lang w:val="en-US"/>
+        </w:rPr>
+        <w:t xml:space="preserve">. </w:t>
+      </w:r>
+      <w:r>
+        <w:rPr>
+          <w:rFonts w:ascii="Helvetica Neue" w:hAnsi="Helvetica Neue"/>
+          <w:b w:val="0"/>
+          <w:bCs/>
+          <w:color w:val="000000" w:themeColor="text1"/>
+        </w:rPr>
+        <w:t xml:space="preserve">Memory allocation in MBs ± standard </w:t>
+      </w:r>
+      <w:r>
+        <w:rPr>
+          <w:rFonts w:ascii="Helvetica Neue" w:hAnsi="Helvetica Neue"/>
+          <w:b w:val="0"/>
+          <w:bCs/>
+          <w:color w:val="000000" w:themeColor="text1"/>
+        </w:rPr>
+        <w:t>deviation</w:t>
+      </w:r>
+      <w:r>
+        <w:rPr>
+          <w:rFonts w:ascii="Helvetica Neue" w:hAnsi="Helvetica Neue"/>
+          <w:b w:val="0"/>
+          <w:bCs/>
+          <w:color w:val="000000" w:themeColor="text1"/>
+          <w:lang w:val="en-US"/>
+        </w:rPr>
+        <w:t xml:space="preserve"> for React</w:t>
+      </w:r>
+      <w:r>
+        <w:rPr>
+          <w:rFonts w:ascii="Helvetica Neue" w:hAnsi="Helvetica Neue"/>
+          <w:b w:val="0"/>
+          <w:bCs/>
+          <w:color w:val="000000" w:themeColor="text1"/>
+          <w:lang w:val="en-US"/>
+        </w:rPr>
+        <w:t>.</w:t>
+      </w:r>
+    </w:p>
+    <w:p>
+      <w:pPr>
+        <w:rPr>
+          <w:lang w:val="en-US"/>
+        </w:rPr>
+      </w:pPr>
+    </w:p>
+    <w:p>
+      <w:pPr>
+        <w:rPr>
+          <w:lang w:val="en-US"/>
+        </w:rPr>
+      </w:pPr>
+    </w:p>
+    <w:p>
+      <w:pPr>
+        <w:rPr>
+          <w:lang w:val="en-US"/>
+        </w:rPr>
+      </w:pPr>
+      <w:r>
+        <w:rPr>
+          <w:lang w:val="en-US"/>
+        </w:rPr>
+        <w:t xml:space="preserve">Ne fig me </w:t>
+      </w:r>
+      <w:proofErr w:type="spellStart"/>
+      <w:r>
+        <w:rPr>
+          <w:lang w:val="en-US"/>
+        </w:rPr>
+        <w:t>poshte</w:t>
+      </w:r>
+      <w:proofErr w:type="spellEnd"/>
+      <w:r>
+        <w:rPr>
+          <w:lang w:val="en-US"/>
+        </w:rPr>
+        <w:t xml:space="preserve"> do </w:t>
+      </w:r>
+      <w:proofErr w:type="spellStart"/>
+      <w:r>
+        <w:rPr>
+          <w:lang w:val="en-US"/>
+        </w:rPr>
+        <w:t>ti</w:t>
+      </w:r>
+      <w:proofErr w:type="spellEnd"/>
+      <w:r>
+        <w:rPr>
+          <w:lang w:val="en-US"/>
+        </w:rPr>
+        <w:t xml:space="preserve"> </w:t>
+      </w:r>
+      <w:proofErr w:type="spellStart"/>
+      <w:r>
+        <w:rPr>
+          <w:lang w:val="en-US"/>
+        </w:rPr>
+        <w:t>paraqesim</w:t>
+      </w:r>
+      <w:proofErr w:type="spellEnd"/>
+      <w:r>
+        <w:rPr>
+          <w:lang w:val="en-US"/>
+        </w:rPr>
+        <w:t xml:space="preserve"> </w:t>
+      </w:r>
+      <w:proofErr w:type="spellStart"/>
+      <w:r>
+        <w:rPr>
+          <w:lang w:val="en-US"/>
+        </w:rPr>
+        <w:t>gjithashtu</w:t>
+      </w:r>
+      <w:proofErr w:type="spellEnd"/>
+      <w:r>
+        <w:rPr>
+          <w:lang w:val="en-US"/>
+        </w:rPr>
+        <w:t xml:space="preserve"> </w:t>
+      </w:r>
+      <w:proofErr w:type="spellStart"/>
+      <w:r>
+        <w:rPr>
+          <w:lang w:val="en-US"/>
+        </w:rPr>
+        <w:t>dhe</w:t>
+      </w:r>
+      <w:proofErr w:type="spellEnd"/>
+      <w:r>
+        <w:rPr>
+          <w:lang w:val="en-US"/>
+        </w:rPr>
+        <w:t xml:space="preserve"> “non keyed results”.</w:t>
+      </w:r>
+    </w:p>
+    <w:p>
+      <w:r>
+        <w:t xml:space="preserve">Implementimet pa </w:t>
+      </w:r>
+      <w:r>
+        <w:t>key</w:t>
+      </w:r>
+      <w:r>
+        <w:t xml:space="preserve"> lejohen të ripërdorin elementët ekzistues dom. Si pasojë, futja ose fshirja e një elementi në grupin e të dhënave mund të shtohet pas ose të fshijë rreshtin e fundit të tabelës dhe të përditësojë përmbajtjen e të gjithë elementëve pas indeksit të futjes ose fshirjes. Kjo mund të funksionojë më mirë, por mund të shkaktojë probleme nëse gjendja dom modifikohet nga jashtë.</w:t>
+      </w:r>
+    </w:p>
+    <w:p/>
+    <w:p>
+      <w:r>
+        <w:rPr>
+          <w:noProof/>
+        </w:rPr>
+        <w:lastRenderedPageBreak/>
+        <w:drawing>
+          <wp:inline distT="0" distB="0" distL="0" distR="0" wp14:anchorId="3BBE87EC" wp14:editId="75236372">
+            <wp:extent cx="5715000" cy="3810000"/>
+            <wp:effectExtent l="0" t="0" r="0" b="0"/>
+            <wp:docPr id="39" name="Picture 39"/>
+            <wp:cNvGraphicFramePr>
+              <a:graphicFrameLocks xmlns:a="http://schemas.openxmlformats.org/drawingml/2006/main" noChangeAspect="1"/>
+            </wp:cNvGraphicFramePr>
+            <a:graphic xmlns:a="http://schemas.openxmlformats.org/drawingml/2006/main">
+              <a:graphicData uri="http://schemas.openxmlformats.org/drawingml/2006/picture">
+                <pic:pic xmlns:pic="http://schemas.openxmlformats.org/drawingml/2006/picture">
+                  <pic:nvPicPr>
+                    <pic:cNvPr id="39" name="Picture 39"/>
+                    <pic:cNvPicPr/>
+                  </pic:nvPicPr>
+                  <pic:blipFill>
+                    <a:blip r:embed="rId23" cstate="print">
+                      <a:extLst>
+                        <a:ext uri="{28A0092B-C50C-407E-A947-70E740481C1C}">
+                          <a14:useLocalDpi xmlns:a14="http://schemas.microsoft.com/office/drawing/2010/main" val="0"/>
+                        </a:ext>
+                      </a:extLst>
+                    </a:blip>
+                    <a:stretch>
+                      <a:fillRect/>
+                    </a:stretch>
+                  </pic:blipFill>
+                  <pic:spPr>
+                    <a:xfrm>
+                      <a:off x="0" y="0"/>
+                      <a:ext cx="5715000" cy="3810000"/>
+                    </a:xfrm>
+                    <a:prstGeom prst="rect">
+                      <a:avLst/>
+                    </a:prstGeom>
+                  </pic:spPr>
+                </pic:pic>
+              </a:graphicData>
+            </a:graphic>
+          </wp:inline>
+        </w:drawing>
+      </w:r>
+    </w:p>
+    <w:p>
+      <w:pPr>
+        <w:spacing w:line="360" w:lineRule="auto"/>
+        <w:jc w:val="both"/>
+      </w:pPr>
+    </w:p>
+    <w:p>
+      <w:pPr>
+        <w:spacing w:line="360" w:lineRule="auto"/>
+        <w:jc w:val="both"/>
+      </w:pPr>
+      <w:r>
+        <w:t>Fig 13. React non keyed results.</w:t>
+      </w:r>
+    </w:p>
+    <w:p>
+      <w:pPr>
+        <w:pStyle w:val="Heading1"/>
+        <w:spacing w:line="360" w:lineRule="auto"/>
+      </w:pPr>
+      <w:r>
+        <w:rPr>
+          <w:rFonts w:eastAsia="Calibri"/>
+          <w:noProof/>
+          <w:lang w:val="en-US"/>
+        </w:rPr>
+        <w:lastRenderedPageBreak/>
+        <w:drawing>
+          <wp:inline distT="0" distB="0" distL="0" distR="0" wp14:anchorId="07666F4D" wp14:editId="213A96F9">
+            <wp:extent cx="3429000" cy="8987089"/>
+            <wp:effectExtent l="0" t="0" r="0" b="5080"/>
+            <wp:docPr id="36" name="Picture 36"/>
+            <wp:cNvGraphicFramePr>
+              <a:graphicFrameLocks xmlns:a="http://schemas.openxmlformats.org/drawingml/2006/main" noChangeAspect="1"/>
+            </wp:cNvGraphicFramePr>
+            <a:graphic xmlns:a="http://schemas.openxmlformats.org/drawingml/2006/main">
+              <a:graphicData uri="http://schemas.openxmlformats.org/drawingml/2006/picture">
+                <pic:pic xmlns:pic="http://schemas.openxmlformats.org/drawingml/2006/picture">
+                  <pic:nvPicPr>
+                    <pic:cNvPr id="36" name="Picture 36"/>
+                    <pic:cNvPicPr/>
+                  </pic:nvPicPr>
+                  <pic:blipFill>
+                    <a:blip r:embed="rId24">
+                      <a:extLst>
+                        <a:ext uri="{28A0092B-C50C-407E-A947-70E740481C1C}">
+                          <a14:useLocalDpi xmlns:a14="http://schemas.microsoft.com/office/drawing/2010/main" val="0"/>
+                        </a:ext>
+                      </a:extLst>
+                    </a:blip>
+                    <a:stretch>
+                      <a:fillRect/>
+                    </a:stretch>
+                  </pic:blipFill>
+                  <pic:spPr>
+                    <a:xfrm>
+                      <a:off x="0" y="0"/>
+                      <a:ext cx="3449422" cy="9040612"/>
+                    </a:xfrm>
+                    <a:prstGeom prst="rect">
+                      <a:avLst/>
+                    </a:prstGeom>
+                  </pic:spPr>
+                </pic:pic>
+              </a:graphicData>
+            </a:graphic>
+          </wp:inline>
+        </w:drawing>
+      </w:r>
+    </w:p>
+    <w:p>
+      <w:pPr>
+        <w:pStyle w:val="Heading1"/>
+        <w:spacing w:line="360" w:lineRule="auto"/>
+      </w:pPr>
+    </w:p>
+    <w:p>
+      <w:pPr>
+        <w:spacing w:line="360" w:lineRule="auto"/>
+        <w:jc w:val="both"/>
+      </w:pPr>
+      <w:r>
+        <w:t>Në React, gjithçka është vetëm JavaScript. Jo vetëm që strukturat HTML shprehen përmes JSX, tendencat e fundit gjithashtu tentojnë të vendosin menaxhimin e CSS brenda JavaScript gjithashtu. Kjo qasje ka përfitimet e veta, por gjithashtu vjen me shkëmbime të ndryshme që mund të mos duken të vlefshme për çdo</w:t>
+      </w:r>
+      <w:r>
+        <w:t xml:space="preserve"> developer</w:t>
+      </w:r>
+      <w:r>
+        <w:t>.</w:t>
+      </w:r>
+    </w:p>
+    <w:p>
+      <w:pPr>
+        <w:pStyle w:val="Heading1"/>
+        <w:spacing w:line="360" w:lineRule="auto"/>
+      </w:pPr>
     </w:p>
     <w:p>
       <w:pPr>

</xml_diff>